<commit_message>
add some doc, modify logo
</commit_message>
<xml_diff>
--- a/doc/自研处理器的实践：SWIFT 开发技术报告.docx
+++ b/doc/自研处理器的实践：SWIFT 开发技术报告.docx
@@ -15,23 +15,7 @@
           <w:sz w:val="32"/>
           <w:szCs w:val="32"/>
         </w:rPr>
-        <w:t>自</w:t>
-      </w:r>
-      <w:proofErr w:type="gramStart"/>
-      <w:r>
-        <w:rPr>
-          <w:sz w:val="32"/>
-          <w:szCs w:val="32"/>
-        </w:rPr>
-        <w:t>研</w:t>
-      </w:r>
-      <w:proofErr w:type="gramEnd"/>
-      <w:r>
-        <w:rPr>
-          <w:sz w:val="32"/>
-          <w:szCs w:val="32"/>
-        </w:rPr>
-        <w:t>处理器的实践：SWIFT 开发技术报告</w:t>
+        <w:t>自研处理器的实践：SWIFT 开发技术报告</w:t>
       </w:r>
     </w:p>
     <w:p>
@@ -172,7 +156,6 @@
       <w:pPr>
         <w:ind w:firstLine="420"/>
         <w:rPr>
-          <w:rFonts w:hint="eastAsia"/>
           <w:szCs w:val="21"/>
         </w:rPr>
       </w:pPr>
@@ -282,7 +265,6 @@
       <w:pPr>
         <w:ind w:firstLine="420"/>
         <w:rPr>
-          <w:rFonts w:hint="eastAsia"/>
           <w:szCs w:val="21"/>
         </w:rPr>
       </w:pPr>
@@ -395,7 +377,6 @@
     <w:p>
       <w:pPr>
         <w:rPr>
-          <w:rFonts w:hint="eastAsia"/>
           <w:szCs w:val="21"/>
         </w:rPr>
       </w:pPr>
@@ -540,7 +521,6 @@
     <w:p>
       <w:pPr>
         <w:rPr>
-          <w:rFonts w:hint="eastAsia"/>
           <w:szCs w:val="21"/>
         </w:rPr>
       </w:pPr>
@@ -703,7 +683,6 @@
     <w:p>
       <w:pPr>
         <w:rPr>
-          <w:rFonts w:hint="eastAsia"/>
           <w:szCs w:val="21"/>
         </w:rPr>
       </w:pPr>
@@ -752,7 +731,6 @@
     <w:p>
       <w:pPr>
         <w:rPr>
-          <w:rFonts w:hint="eastAsia"/>
           <w:szCs w:val="21"/>
         </w:rPr>
       </w:pPr>
@@ -800,7 +778,6 @@
     <w:p>
       <w:pPr>
         <w:rPr>
-          <w:rFonts w:hint="eastAsia"/>
           <w:szCs w:val="21"/>
         </w:rPr>
       </w:pPr>
@@ -834,7 +811,7 @@
           <v:shape id="_x0000_i1025" type="#_x0000_t75" style="width:415pt;height:143pt" o:ole="">
             <v:imagedata r:id="rId5" o:title=""/>
           </v:shape>
-          <o:OLEObject Type="Embed" ProgID="Visio.Drawing.15" ShapeID="_x0000_i1025" DrawAspect="Content" ObjectID="_1794748576" r:id="rId6"/>
+          <o:OLEObject Type="Embed" ProgID="Visio.Drawing.15" ShapeID="_x0000_i1025" DrawAspect="Content" ObjectID="_1794835224" r:id="rId6"/>
         </w:object>
       </w:r>
     </w:p>
@@ -854,7 +831,6 @@
     <w:p>
       <w:pPr>
         <w:rPr>
-          <w:rFonts w:hint="eastAsia"/>
           <w:szCs w:val="21"/>
         </w:rPr>
       </w:pPr>
@@ -895,7 +871,6 @@
     <w:p>
       <w:pPr>
         <w:rPr>
-          <w:rFonts w:hint="eastAsia"/>
           <w:szCs w:val="21"/>
         </w:rPr>
       </w:pPr>
@@ -974,7 +949,6 @@
     <w:p>
       <w:pPr>
         <w:rPr>
-          <w:rFonts w:hint="eastAsia"/>
           <w:szCs w:val="21"/>
         </w:rPr>
       </w:pPr>
@@ -1009,7 +983,6 @@
     <w:p>
       <w:pPr>
         <w:rPr>
-          <w:rFonts w:hint="eastAsia"/>
           <w:szCs w:val="21"/>
         </w:rPr>
       </w:pPr>
@@ -1141,11 +1114,11 @@
         <w:ind w:firstLine="360"/>
       </w:pPr>
       <w:r>
-        <w:object w:dxaOrig="6420" w:dyaOrig="11956" w14:anchorId="487FC94E">
-          <v:shape id="_x0000_i1033" type="#_x0000_t75" style="width:190.5pt;height:355.5pt" o:ole="">
+        <w:object w:dxaOrig="6420" w:dyaOrig="11956" w14:anchorId="3FE3CB32">
+          <v:shape id="_x0000_i1026" type="#_x0000_t75" style="width:180pt;height:336pt" o:ole="">
             <v:imagedata r:id="rId7" o:title=""/>
           </v:shape>
-          <o:OLEObject Type="Embed" ProgID="Visio.Drawing.15" ShapeID="_x0000_i1033" DrawAspect="Content" ObjectID="_1794748577" r:id="rId8"/>
+          <o:OLEObject Type="Embed" ProgID="Visio.Drawing.15" ShapeID="_x0000_i1026" DrawAspect="Content" ObjectID="_1794835225" r:id="rId8"/>
         </w:object>
       </w:r>
     </w:p>
@@ -1161,42 +1134,153 @@
           <w:rFonts w:hint="eastAsia"/>
           <w:szCs w:val="21"/>
         </w:rPr>
+        <w:t>源代码编译成</w:t>
+      </w:r>
+      <w:r>
+        <w:rPr>
+          <w:rFonts w:hint="eastAsia"/>
+          <w:szCs w:val="21"/>
+        </w:rPr>
+        <w:t>的</w:t>
+      </w:r>
+      <w:r>
+        <w:rPr>
+          <w:rFonts w:hint="eastAsia"/>
+          <w:szCs w:val="21"/>
+        </w:rPr>
+        <w:t xml:space="preserve"> </w:t>
+      </w:r>
+      <w:r>
+        <w:rPr>
+          <w:szCs w:val="21"/>
+        </w:rPr>
+        <w:t xml:space="preserve">.elf </w:t>
+      </w:r>
+      <w:r>
+        <w:rPr>
+          <w:rFonts w:hint="eastAsia"/>
+          <w:szCs w:val="21"/>
+        </w:rPr>
+        <w:t xml:space="preserve">可执行文件，通过 </w:t>
+      </w:r>
+      <w:proofErr w:type="spellStart"/>
+      <w:r>
+        <w:rPr>
+          <w:rFonts w:hint="eastAsia"/>
+          <w:szCs w:val="21"/>
+        </w:rPr>
+        <w:t>Verilator</w:t>
+      </w:r>
+      <w:proofErr w:type="spellEnd"/>
+      <w:r>
+        <w:rPr>
+          <w:szCs w:val="21"/>
+        </w:rPr>
+        <w:t xml:space="preserve"> </w:t>
+      </w:r>
+      <w:r>
+        <w:rPr>
+          <w:rFonts w:hint="eastAsia"/>
+          <w:szCs w:val="21"/>
+        </w:rPr>
+        <w:t>仿真 CPU</w:t>
+      </w:r>
+      <w:r>
+        <w:rPr>
+          <w:szCs w:val="21"/>
+        </w:rPr>
+        <w:t xml:space="preserve"> </w:t>
+      </w:r>
+      <w:r>
+        <w:rPr>
+          <w:rFonts w:hint="eastAsia"/>
+          <w:szCs w:val="21"/>
+        </w:rPr>
+        <w:t>和 NEMU</w:t>
+      </w:r>
+      <w:r>
+        <w:rPr>
+          <w:szCs w:val="21"/>
+        </w:rPr>
+        <w:t xml:space="preserve"> </w:t>
+      </w:r>
+      <w:r>
+        <w:rPr>
+          <w:rFonts w:hint="eastAsia"/>
+          <w:szCs w:val="21"/>
+        </w:rPr>
+        <w:t>的模拟 CPU</w:t>
+      </w:r>
+      <w:r>
+        <w:rPr>
+          <w:szCs w:val="21"/>
+        </w:rPr>
+        <w:t xml:space="preserve"> </w:t>
+      </w:r>
+      <w:r>
+        <w:rPr>
+          <w:rFonts w:hint="eastAsia"/>
+          <w:szCs w:val="21"/>
+        </w:rPr>
+        <w:t>运</w:t>
+      </w:r>
+      <w:r>
+        <w:rPr>
+          <w:rFonts w:hint="eastAsia"/>
+          <w:szCs w:val="21"/>
+        </w:rPr>
         <w:lastRenderedPageBreak/>
-        <w:t>源代码先经过 Runtime</w:t>
-      </w:r>
-      <w:r>
-        <w:rPr>
-          <w:szCs w:val="21"/>
-        </w:rPr>
-        <w:t xml:space="preserve"> </w:t>
-      </w:r>
-      <w:r>
-        <w:rPr>
-          <w:rFonts w:hint="eastAsia"/>
-          <w:szCs w:val="21"/>
-        </w:rPr>
-        <w:t xml:space="preserve">编译成 </w:t>
-      </w:r>
-      <w:r>
-        <w:rPr>
-          <w:szCs w:val="21"/>
-        </w:rPr>
-        <w:t xml:space="preserve">.elf </w:t>
-      </w:r>
-      <w:r>
-        <w:rPr>
-          <w:rFonts w:hint="eastAsia"/>
-          <w:szCs w:val="21"/>
-        </w:rPr>
-        <w:t xml:space="preserve">可执行文件，随后通过 </w:t>
-      </w:r>
+        <w:t>行，在单步执行的过程中进行逐步对比验证，确保实现结果正确。</w:t>
+      </w:r>
+    </w:p>
+    <w:p>
+      <w:pPr>
+        <w:ind w:firstLine="360"/>
+        <w:rPr>
+          <w:szCs w:val="21"/>
+        </w:rPr>
+      </w:pPr>
+      <w:r>
+        <w:rPr>
+          <w:rFonts w:hint="eastAsia"/>
+          <w:szCs w:val="21"/>
+        </w:rPr>
+        <w:t xml:space="preserve">提供了 </w:t>
+      </w:r>
+      <w:r>
+        <w:rPr>
+          <w:szCs w:val="21"/>
+        </w:rPr>
+        <w:t xml:space="preserve">3 </w:t>
+      </w:r>
+      <w:r>
+        <w:rPr>
+          <w:rFonts w:hint="eastAsia"/>
+          <w:szCs w:val="21"/>
+        </w:rPr>
+        <w:t>个验证方式：</w:t>
+      </w:r>
+    </w:p>
+    <w:p>
+      <w:pPr>
+        <w:ind w:firstLine="360"/>
+        <w:rPr>
+          <w:szCs w:val="21"/>
+        </w:rPr>
+      </w:pPr>
       <w:proofErr w:type="spellStart"/>
       <w:r>
         <w:rPr>
-          <w:rFonts w:hint="eastAsia"/>
-          <w:szCs w:val="21"/>
-        </w:rPr>
-        <w:t>Verilator</w:t>
+          <w:szCs w:val="21"/>
+        </w:rPr>
+        <w:t>P</w:t>
+      </w:r>
+      <w:r>
+        <w:rPr>
+          <w:rFonts w:hint="eastAsia"/>
+          <w:szCs w:val="21"/>
+        </w:rPr>
+        <w:t>icotest</w:t>
       </w:r>
       <w:proofErr w:type="spellEnd"/>
       <w:r>
@@ -1210,62 +1294,7 @@
           <w:rFonts w:hint="eastAsia"/>
           <w:szCs w:val="21"/>
         </w:rPr>
-        <w:t>仿真 CPU</w:t>
-      </w:r>
-      <w:r>
-        <w:rPr>
-          <w:szCs w:val="21"/>
-        </w:rPr>
-        <w:t xml:space="preserve"> </w:t>
-      </w:r>
-      <w:r>
-        <w:rPr>
-          <w:rFonts w:hint="eastAsia"/>
-          <w:szCs w:val="21"/>
-        </w:rPr>
-        <w:t>和 NEMU</w:t>
-      </w:r>
-      <w:r>
-        <w:rPr>
-          <w:szCs w:val="21"/>
-        </w:rPr>
-        <w:t xml:space="preserve"> </w:t>
-      </w:r>
-      <w:r>
-        <w:rPr>
-          <w:rFonts w:hint="eastAsia"/>
-          <w:szCs w:val="21"/>
-        </w:rPr>
-        <w:t>的模拟 CPU</w:t>
-      </w:r>
-      <w:r>
-        <w:rPr>
-          <w:szCs w:val="21"/>
-        </w:rPr>
-        <w:t xml:space="preserve"> </w:t>
-      </w:r>
-      <w:r>
-        <w:rPr>
-          <w:rFonts w:hint="eastAsia"/>
-          <w:szCs w:val="21"/>
-        </w:rPr>
-        <w:t>运行，在单</w:t>
-      </w:r>
-      <w:proofErr w:type="gramStart"/>
-      <w:r>
-        <w:rPr>
-          <w:rFonts w:hint="eastAsia"/>
-          <w:szCs w:val="21"/>
-        </w:rPr>
-        <w:t>步执行</w:t>
-      </w:r>
-      <w:proofErr w:type="gramEnd"/>
-      <w:r>
-        <w:rPr>
-          <w:rFonts w:hint="eastAsia"/>
-          <w:szCs w:val="21"/>
-        </w:rPr>
-        <w:t>的过程中进行逐步对比验证，确保实现结果正确。</w:t>
+        <w:t>验证基本指令集实现是否正确</w:t>
       </w:r>
     </w:p>
     <w:p>
@@ -1275,34 +1304,33 @@
           <w:szCs w:val="21"/>
         </w:rPr>
       </w:pPr>
-      <w:r>
-        <w:rPr>
-          <w:rFonts w:hint="eastAsia"/>
-          <w:szCs w:val="21"/>
-        </w:rPr>
-        <w:t xml:space="preserve">提供了 </w:t>
-      </w:r>
-      <w:r>
-        <w:rPr>
-          <w:szCs w:val="21"/>
-        </w:rPr>
-        <w:t xml:space="preserve">3 </w:t>
-      </w:r>
-      <w:proofErr w:type="gramStart"/>
-      <w:r>
-        <w:rPr>
-          <w:rFonts w:hint="eastAsia"/>
-          <w:szCs w:val="21"/>
-        </w:rPr>
-        <w:t>个</w:t>
-      </w:r>
-      <w:proofErr w:type="gramEnd"/>
-      <w:r>
-        <w:rPr>
-          <w:rFonts w:hint="eastAsia"/>
-          <w:szCs w:val="21"/>
-        </w:rPr>
-        <w:t>验证方式：</w:t>
+      <w:proofErr w:type="spellStart"/>
+      <w:r>
+        <w:rPr>
+          <w:szCs w:val="21"/>
+        </w:rPr>
+        <w:t>F</w:t>
+      </w:r>
+      <w:r>
+        <w:rPr>
+          <w:rFonts w:hint="eastAsia"/>
+          <w:szCs w:val="21"/>
+        </w:rPr>
+        <w:t>unctest</w:t>
+      </w:r>
+      <w:proofErr w:type="spellEnd"/>
+      <w:r>
+        <w:rPr>
+          <w:szCs w:val="21"/>
+        </w:rPr>
+        <w:t xml:space="preserve"> </w:t>
+      </w:r>
+      <w:r>
+        <w:rPr>
+          <w:rFonts w:hint="eastAsia"/>
+          <w:szCs w:val="21"/>
+        </w:rPr>
+        <w:t>验证基本程序功能实现是否正确</w:t>
       </w:r>
     </w:p>
     <w:p>
@@ -1312,19 +1340,133 @@
           <w:szCs w:val="21"/>
         </w:rPr>
       </w:pPr>
+      <w:r>
+        <w:rPr>
+          <w:szCs w:val="21"/>
+        </w:rPr>
+        <w:t>D</w:t>
+      </w:r>
+      <w:r>
+        <w:rPr>
+          <w:rFonts w:hint="eastAsia"/>
+          <w:szCs w:val="21"/>
+        </w:rPr>
+        <w:t>evice</w:t>
+      </w:r>
+      <w:r>
+        <w:rPr>
+          <w:szCs w:val="21"/>
+        </w:rPr>
+        <w:t>-</w:t>
+      </w:r>
+      <w:r>
+        <w:rPr>
+          <w:rFonts w:hint="eastAsia"/>
+          <w:szCs w:val="21"/>
+        </w:rPr>
+        <w:t>test</w:t>
+      </w:r>
+      <w:r>
+        <w:rPr>
+          <w:szCs w:val="21"/>
+        </w:rPr>
+        <w:t xml:space="preserve"> </w:t>
+      </w:r>
+      <w:r>
+        <w:rPr>
+          <w:rFonts w:hint="eastAsia"/>
+          <w:szCs w:val="21"/>
+        </w:rPr>
+        <w:t>验证外设访问实现是否正确</w:t>
+      </w:r>
+    </w:p>
+    <w:p>
+      <w:pPr>
+        <w:ind w:firstLine="360"/>
+        <w:rPr>
+          <w:szCs w:val="21"/>
+        </w:rPr>
+      </w:pPr>
+      <w:r>
+        <w:rPr>
+          <w:rFonts w:hint="eastAsia"/>
+          <w:szCs w:val="21"/>
+        </w:rPr>
+        <w:t>除此以外，在此基础上运行了南大 nanos</w:t>
+      </w:r>
+      <w:r>
+        <w:rPr>
+          <w:szCs w:val="21"/>
+        </w:rPr>
+        <w:t xml:space="preserve"> </w:t>
+      </w:r>
+      <w:r>
+        <w:rPr>
+          <w:rFonts w:hint="eastAsia"/>
+          <w:szCs w:val="21"/>
+        </w:rPr>
+        <w:t>OS</w:t>
+      </w:r>
+      <w:r>
+        <w:rPr>
+          <w:szCs w:val="21"/>
+        </w:rPr>
+        <w:t xml:space="preserve"> </w:t>
+      </w:r>
+      <w:r>
+        <w:rPr>
+          <w:rFonts w:hint="eastAsia"/>
+          <w:szCs w:val="21"/>
+        </w:rPr>
+        <w:t>进行操作系统层面的验证</w:t>
+      </w:r>
+    </w:p>
+    <w:p>
+      <w:pPr>
+        <w:ind w:firstLine="360"/>
+        <w:rPr>
+          <w:szCs w:val="21"/>
+        </w:rPr>
+      </w:pPr>
+      <w:r>
+        <w:rPr>
+          <w:szCs w:val="21"/>
+        </w:rPr>
+        <w:t>N</w:t>
+      </w:r>
+      <w:r>
+        <w:rPr>
+          <w:rFonts w:hint="eastAsia"/>
+          <w:szCs w:val="21"/>
+        </w:rPr>
+        <w:t>anos</w:t>
+      </w:r>
+      <w:r>
+        <w:rPr>
+          <w:szCs w:val="21"/>
+        </w:rPr>
+        <w:t xml:space="preserve"> </w:t>
+      </w:r>
+      <w:r>
+        <w:rPr>
+          <w:rFonts w:hint="eastAsia"/>
+          <w:szCs w:val="21"/>
+        </w:rPr>
+        <w:t>实现了一个简单的文件系统，系统中断和自陷操作，IO输入输出，并在此基础上运行了 bird</w:t>
+      </w:r>
+      <w:r>
+        <w:rPr>
+          <w:szCs w:val="21"/>
+        </w:rPr>
+        <w:t xml:space="preserve"> </w:t>
+      </w:r>
       <w:proofErr w:type="spellStart"/>
       <w:r>
         <w:rPr>
-          <w:szCs w:val="21"/>
-        </w:rPr>
-        <w:t>P</w:t>
-      </w:r>
-      <w:r>
-        <w:rPr>
-          <w:rFonts w:hint="eastAsia"/>
-          <w:szCs w:val="21"/>
-        </w:rPr>
-        <w:t>icotest</w:t>
+          <w:rFonts w:hint="eastAsia"/>
+          <w:szCs w:val="21"/>
+        </w:rPr>
+        <w:t>nterm</w:t>
       </w:r>
       <w:proofErr w:type="spellEnd"/>
       <w:r>
@@ -1338,200 +1480,12 @@
           <w:rFonts w:hint="eastAsia"/>
           <w:szCs w:val="21"/>
         </w:rPr>
-        <w:t>验证基本指令集实现是否正确</w:t>
-      </w:r>
-    </w:p>
-    <w:p>
-      <w:pPr>
-        <w:ind w:firstLine="360"/>
-        <w:rPr>
-          <w:szCs w:val="21"/>
-        </w:rPr>
-      </w:pPr>
-      <w:proofErr w:type="spellStart"/>
-      <w:r>
-        <w:rPr>
-          <w:szCs w:val="21"/>
-        </w:rPr>
-        <w:t>F</w:t>
-      </w:r>
-      <w:r>
-        <w:rPr>
-          <w:rFonts w:hint="eastAsia"/>
-          <w:szCs w:val="21"/>
-        </w:rPr>
-        <w:t>unctest</w:t>
-      </w:r>
-      <w:proofErr w:type="spellEnd"/>
-      <w:r>
-        <w:rPr>
-          <w:szCs w:val="21"/>
-        </w:rPr>
-        <w:t xml:space="preserve"> </w:t>
-      </w:r>
-      <w:r>
-        <w:rPr>
-          <w:rFonts w:hint="eastAsia"/>
-          <w:szCs w:val="21"/>
-        </w:rPr>
-        <w:t>验证基本程序功能实现是否正确</w:t>
-      </w:r>
-    </w:p>
-    <w:p>
-      <w:pPr>
-        <w:ind w:firstLine="360"/>
-        <w:rPr>
-          <w:szCs w:val="21"/>
-        </w:rPr>
-      </w:pPr>
-      <w:r>
-        <w:rPr>
-          <w:szCs w:val="21"/>
-        </w:rPr>
-        <w:t>D</w:t>
-      </w:r>
-      <w:r>
-        <w:rPr>
-          <w:rFonts w:hint="eastAsia"/>
-          <w:szCs w:val="21"/>
-        </w:rPr>
-        <w:t>evice</w:t>
-      </w:r>
-      <w:r>
-        <w:rPr>
-          <w:szCs w:val="21"/>
-        </w:rPr>
-        <w:t>-</w:t>
-      </w:r>
-      <w:r>
-        <w:rPr>
-          <w:rFonts w:hint="eastAsia"/>
-          <w:szCs w:val="21"/>
-        </w:rPr>
-        <w:t>test</w:t>
-      </w:r>
-      <w:r>
-        <w:rPr>
-          <w:szCs w:val="21"/>
-        </w:rPr>
-        <w:t xml:space="preserve"> </w:t>
-      </w:r>
-      <w:r>
-        <w:rPr>
-          <w:rFonts w:hint="eastAsia"/>
-          <w:szCs w:val="21"/>
-        </w:rPr>
-        <w:t>验证外设访问实现是否正确</w:t>
-      </w:r>
-    </w:p>
-    <w:p>
-      <w:pPr>
-        <w:ind w:firstLine="360"/>
-        <w:rPr>
-          <w:szCs w:val="21"/>
-        </w:rPr>
-      </w:pPr>
-      <w:r>
-        <w:rPr>
-          <w:rFonts w:hint="eastAsia"/>
-          <w:szCs w:val="21"/>
-        </w:rPr>
-        <w:t>除此以外，在此基础上运行了南大 nanos</w:t>
-      </w:r>
-      <w:r>
-        <w:rPr>
-          <w:szCs w:val="21"/>
-        </w:rPr>
-        <w:t xml:space="preserve"> </w:t>
-      </w:r>
-      <w:r>
-        <w:rPr>
-          <w:rFonts w:hint="eastAsia"/>
-          <w:szCs w:val="21"/>
-        </w:rPr>
-        <w:t>OS</w:t>
-      </w:r>
-      <w:r>
-        <w:rPr>
-          <w:szCs w:val="21"/>
-        </w:rPr>
-        <w:t xml:space="preserve"> </w:t>
-      </w:r>
-      <w:r>
-        <w:rPr>
-          <w:rFonts w:hint="eastAsia"/>
-          <w:szCs w:val="21"/>
-        </w:rPr>
-        <w:t>进行操作系统层面的验证</w:t>
-      </w:r>
-    </w:p>
-    <w:p>
-      <w:pPr>
-        <w:ind w:firstLine="360"/>
-        <w:rPr>
-          <w:rFonts w:hint="eastAsia"/>
-          <w:szCs w:val="21"/>
-        </w:rPr>
-      </w:pPr>
-      <w:r>
-        <w:rPr>
-          <w:szCs w:val="21"/>
-        </w:rPr>
-        <w:t>N</w:t>
-      </w:r>
-      <w:r>
-        <w:rPr>
-          <w:rFonts w:hint="eastAsia"/>
-          <w:szCs w:val="21"/>
-        </w:rPr>
-        <w:t>anos</w:t>
-      </w:r>
-      <w:r>
-        <w:rPr>
-          <w:szCs w:val="21"/>
-        </w:rPr>
-        <w:t xml:space="preserve"> </w:t>
-      </w:r>
-      <w:r>
-        <w:rPr>
-          <w:rFonts w:hint="eastAsia"/>
-          <w:szCs w:val="21"/>
-        </w:rPr>
-        <w:t>实现了一个简单的文件系统，系统中断和自陷操作，IO输入输出，并在此基础上运行了 bird</w:t>
-      </w:r>
-      <w:r>
-        <w:rPr>
-          <w:szCs w:val="21"/>
-        </w:rPr>
-        <w:t xml:space="preserve"> </w:t>
-      </w:r>
-      <w:proofErr w:type="spellStart"/>
-      <w:r>
-        <w:rPr>
-          <w:rFonts w:hint="eastAsia"/>
-          <w:szCs w:val="21"/>
-        </w:rPr>
-        <w:t>nterm</w:t>
-      </w:r>
-      <w:proofErr w:type="spellEnd"/>
-      <w:r>
-        <w:rPr>
-          <w:szCs w:val="21"/>
-        </w:rPr>
-        <w:t xml:space="preserve"> </w:t>
-      </w:r>
-      <w:r>
-        <w:rPr>
-          <w:rFonts w:hint="eastAsia"/>
-          <w:szCs w:val="21"/>
-        </w:rPr>
         <w:t>等等小程序</w:t>
       </w:r>
     </w:p>
     <w:p>
       <w:pPr>
         <w:rPr>
-          <w:rFonts w:hint="eastAsia"/>
           <w:szCs w:val="21"/>
         </w:rPr>
       </w:pPr>
@@ -1598,7 +1552,6 @@
     <w:p>
       <w:pPr>
         <w:rPr>
-          <w:rFonts w:hint="eastAsia"/>
           <w:szCs w:val="21"/>
         </w:rPr>
       </w:pPr>
@@ -1610,10 +1563,10 @@
       </w:r>
       <w:r>
         <w:object w:dxaOrig="10141" w:dyaOrig="4695" w14:anchorId="6A4804B3">
-          <v:shape id="_x0000_i1038" type="#_x0000_t75" style="width:260pt;height:120.5pt" o:ole="">
+          <v:shape id="_x0000_i1027" type="#_x0000_t75" style="width:260pt;height:120.5pt" o:ole="">
             <v:imagedata r:id="rId9" o:title=""/>
           </v:shape>
-          <o:OLEObject Type="Embed" ProgID="Visio.Drawing.15" ShapeID="_x0000_i1038" DrawAspect="Content" ObjectID="_1794748578" r:id="rId10"/>
+          <o:OLEObject Type="Embed" ProgID="Visio.Drawing.15" ShapeID="_x0000_i1027" DrawAspect="Content" ObjectID="_1794835226" r:id="rId10"/>
         </w:object>
       </w:r>
     </w:p>
@@ -1621,7 +1574,6 @@
       <w:pPr>
         <w:ind w:firstLine="360"/>
         <w:rPr>
-          <w:rFonts w:hint="eastAsia"/>
           <w:szCs w:val="21"/>
         </w:rPr>
       </w:pPr>
@@ -1714,7 +1666,6 @@
     <w:p>
       <w:pPr>
         <w:rPr>
-          <w:rFonts w:hint="eastAsia"/>
           <w:szCs w:val="21"/>
         </w:rPr>
       </w:pPr>
@@ -1811,7 +1762,6 @@
       <w:pPr>
         <w:ind w:left="360"/>
         <w:rPr>
-          <w:rFonts w:hint="eastAsia"/>
           <w:szCs w:val="21"/>
         </w:rPr>
       </w:pPr>
@@ -1919,7 +1869,6 @@
     <w:p>
       <w:pPr>
         <w:rPr>
-          <w:rFonts w:hint="eastAsia"/>
           <w:szCs w:val="21"/>
         </w:rPr>
       </w:pPr>
@@ -1951,13 +1900,8 @@
       </w:r>
     </w:p>
     <w:p>
-      <w:proofErr w:type="gramStart"/>
-      <w:r>
-        <w:t>跨工具链</w:t>
-      </w:r>
-      <w:proofErr w:type="gramEnd"/>
-      <w:r>
-        <w:t>的协同开发经验</w:t>
+      <w:r>
+        <w:t>跨工具链的协同开发经验</w:t>
       </w:r>
     </w:p>
     <w:p>
@@ -2095,11 +2039,24 @@
         </w:drawing>
       </w:r>
     </w:p>
-    <w:p/>
-    <w:p>
-      <w:pPr>
-        <w:rPr>
-          <w:rFonts w:hint="eastAsia"/>
+    <w:p>
+      <w:r>
+        <w:rPr>
+          <w:rFonts w:hint="eastAsia"/>
+        </w:rPr>
+        <w:t>第二次尝试</w:t>
+      </w:r>
+    </w:p>
+    <w:p>
+      <w:pPr>
+        <w:rPr>
+          <w:rFonts w:hint="eastAsia"/>
+        </w:rPr>
+      </w:pPr>
+    </w:p>
+    <w:p>
+      <w:pPr>
+        <w:rPr>
           <w:szCs w:val="21"/>
         </w:rPr>
       </w:pPr>
@@ -2141,29 +2098,12 @@
           <w:rFonts w:hint="eastAsia"/>
           <w:szCs w:val="21"/>
         </w:rPr>
-        <w:t>在此基础上继续学习香山处理器有关</w:t>
-      </w:r>
-      <w:proofErr w:type="gramStart"/>
-      <w:r>
-        <w:rPr>
-          <w:rFonts w:hint="eastAsia"/>
-          <w:szCs w:val="21"/>
-        </w:rPr>
-        <w:t>乱序超</w:t>
-      </w:r>
-      <w:proofErr w:type="gramEnd"/>
-      <w:r>
-        <w:rPr>
-          <w:rFonts w:hint="eastAsia"/>
-          <w:szCs w:val="21"/>
-        </w:rPr>
-        <w:t>标量处理器的设计方式</w:t>
-      </w:r>
-    </w:p>
-    <w:p>
-      <w:pPr>
-        <w:rPr>
-          <w:rFonts w:hint="eastAsia"/>
+        <w:t>在此基础上继续学习香山处理器有关乱序超标量处理器的设计方式</w:t>
+      </w:r>
+    </w:p>
+    <w:p>
+      <w:pPr>
+        <w:rPr>
           <w:szCs w:val="21"/>
         </w:rPr>
       </w:pPr>
@@ -2197,7 +2137,6 @@
         </w:numPr>
         <w:ind w:firstLineChars="0"/>
         <w:rPr>
-          <w:rFonts w:hint="eastAsia"/>
           <w:b/>
           <w:bCs/>
           <w:sz w:val="28"/>

</xml_diff>